<commit_message>
updated diagram + pdf files for assignment submission
</commit_message>
<xml_diff>
--- a/Design Assignment Submission.docx
+++ b/Design Assignment Submission.docx
@@ -4337,6 +4337,17 @@
           <w:sz w:val="28"/>
           <w:szCs w:val="28"/>
         </w:rPr>
+        <w:t xml:space="preserve">Included in the Database </w:t>
+      </w:r>
+      <w:r>
+        <w:rPr>
+          <w:rFonts w:ascii="Arial Nova Light" w:hAnsi="Arial Nova Light"/>
+          <w:b/>
+          <w:bCs/>
+          <w:color w:val="auto"/>
+          <w:sz w:val="28"/>
+          <w:szCs w:val="28"/>
+        </w:rPr>
         <w:t>Scope</w:t>
       </w:r>
     </w:p>
@@ -4383,7 +4394,18 @@
           <w:sz w:val="28"/>
           <w:szCs w:val="28"/>
         </w:rPr>
-        <w:t xml:space="preserve">Outside </w:t>
+        <w:t>Excluded from the Database</w:t>
+      </w:r>
+      <w:r>
+        <w:rPr>
+          <w:rFonts w:ascii="Arial Nova Light" w:hAnsi="Arial Nova Light"/>
+          <w:b/>
+          <w:bCs/>
+          <w:color w:val="auto"/>
+          <w:sz w:val="28"/>
+          <w:szCs w:val="28"/>
+        </w:rPr>
+        <w:t xml:space="preserve"> </w:t>
       </w:r>
       <w:r>
         <w:rPr>

</xml_diff>

<commit_message>
updated submission summary file
</commit_message>
<xml_diff>
--- a/Design Assignment Submission.docx
+++ b/Design Assignment Submission.docx
@@ -4404,7 +4404,7 @@
           <w:sz w:val="24"/>
           <w:szCs w:val="24"/>
         </w:rPr>
-        <w:t xml:space="preserve">Recording of each season the competition is run was not a requirement, however the year of each competition has been recorded so that injuries, and points scored are </w:t>
+        <w:t xml:space="preserve">Recording </w:t>
       </w:r>
       <w:r>
         <w:rPr>
@@ -4412,7 +4412,64 @@
           <w:sz w:val="24"/>
           <w:szCs w:val="24"/>
         </w:rPr>
-        <w:t>data required by acc.</w:t>
+        <w:t>data for multiple seasons was not a requirement. To track injuries and player points, we initially included a ‘season’ table; this was later removed, and a ‘year’ attribute was added to the competition table instead. This attribute allows the database to keep record of past competitions, matches, player points and injuries.</w:t>
+      </w:r>
+    </w:p>
+    <w:p>
+      <w:pPr>
+        <w:rPr>
+          <w:rFonts w:ascii="Avenir Next LT Pro Light" w:hAnsi="Avenir Next LT Pro Light"/>
+          <w:sz w:val="24"/>
+          <w:szCs w:val="24"/>
+        </w:rPr>
+      </w:pPr>
+      <w:r>
+        <w:rPr>
+          <w:rFonts w:ascii="Avenir Next LT Pro Light" w:hAnsi="Avenir Next LT Pro Light"/>
+          <w:sz w:val="24"/>
+          <w:szCs w:val="24"/>
+        </w:rPr>
+        <w:t xml:space="preserve">We also decided to include a </w:t>
+      </w:r>
+      <w:r>
+        <w:rPr>
+          <w:rFonts w:ascii="Avenir Next LT Pro Light" w:hAnsi="Avenir Next LT Pro Light"/>
+          <w:sz w:val="24"/>
+          <w:szCs w:val="24"/>
+        </w:rPr>
+        <w:t xml:space="preserve">‘grade’ table. Most sports </w:t>
+      </w:r>
+      <w:r>
+        <w:rPr>
+          <w:rFonts w:ascii="Avenir Next LT Pro Light" w:hAnsi="Avenir Next LT Pro Light"/>
+          <w:sz w:val="24"/>
+          <w:szCs w:val="24"/>
+        </w:rPr>
+        <w:t xml:space="preserve">welcome competitors of all ages, who compete at an </w:t>
+      </w:r>
+      <w:r>
+        <w:rPr>
+          <w:rFonts w:ascii="Avenir Next LT Pro Light" w:hAnsi="Avenir Next LT Pro Light"/>
+          <w:sz w:val="24"/>
+          <w:szCs w:val="24"/>
+        </w:rPr>
+        <w:t xml:space="preserve">age-based level, so we felt that </w:t>
+      </w:r>
+      <w:r>
+        <w:rPr>
+          <w:rFonts w:ascii="Avenir Next LT Pro Light" w:hAnsi="Avenir Next LT Pro Light"/>
+          <w:sz w:val="24"/>
+          <w:szCs w:val="24"/>
+        </w:rPr>
+        <w:t>it was necessary to allow for this in the design.</w:t>
+      </w:r>
+      <w:r>
+        <w:rPr>
+          <w:rFonts w:ascii="Avenir Next LT Pro Light" w:hAnsi="Avenir Next LT Pro Light"/>
+          <w:sz w:val="24"/>
+          <w:szCs w:val="24"/>
+        </w:rPr>
+        <w:t xml:space="preserve"> </w:t>
       </w:r>
     </w:p>
     <w:p>
@@ -4473,35 +4530,7 @@
           <w:sz w:val="24"/>
           <w:szCs w:val="24"/>
         </w:rPr>
-        <w:t xml:space="preserve">Recording each season was not </w:t>
-      </w:r>
-      <w:proofErr w:type="spellStart"/>
-      <w:proofErr w:type="gramStart"/>
-      <w:r>
-        <w:rPr>
-          <w:rFonts w:ascii="Avenir Next LT Pro Light" w:hAnsi="Avenir Next LT Pro Light"/>
-          <w:sz w:val="24"/>
-          <w:szCs w:val="24"/>
-        </w:rPr>
-        <w:t>required.</w:t>
-      </w:r>
-      <w:r>
-        <w:rPr>
-          <w:rFonts w:ascii="Avenir Next LT Pro Light" w:hAnsi="Avenir Next LT Pro Light"/>
-          <w:sz w:val="24"/>
-          <w:szCs w:val="24"/>
-        </w:rPr>
-        <w:t>historical</w:t>
-      </w:r>
-      <w:proofErr w:type="spellEnd"/>
-      <w:proofErr w:type="gramEnd"/>
-      <w:r>
-        <w:rPr>
-          <w:rFonts w:ascii="Avenir Next LT Pro Light" w:hAnsi="Avenir Next LT Pro Light"/>
-          <w:sz w:val="24"/>
-          <w:szCs w:val="24"/>
-        </w:rPr>
-        <w:t xml:space="preserve"> </w:t>
+        <w:t>……….</w:t>
       </w:r>
     </w:p>
     <w:sectPr>
@@ -4962,7 +4991,6 @@
   <w:style w:type="character" w:default="1" w:styleId="DefaultParagraphFont">
     <w:name w:val="Default Paragraph Font"/>
     <w:uiPriority w:val="1"/>
-    <w:semiHidden/>
     <w:unhideWhenUsed/>
   </w:style>
   <w:style w:type="table" w:default="1" w:styleId="TableNormal">

</xml_diff>

<commit_message>
updated submission summary files
</commit_message>
<xml_diff>
--- a/Design Assignment Submission.docx
+++ b/Design Assignment Submission.docx
@@ -4376,7 +4376,7 @@
           <w:sz w:val="28"/>
           <w:szCs w:val="28"/>
         </w:rPr>
-        <w:t xml:space="preserve">Included in the Database </w:t>
+        <w:t xml:space="preserve">Database </w:t>
       </w:r>
       <w:r>
         <w:rPr>
@@ -4412,7 +4412,23 @@
           <w:sz w:val="24"/>
           <w:szCs w:val="24"/>
         </w:rPr>
-        <w:t>data for multiple seasons was not a requirement. To track injuries and player points, we initially included a ‘season’ table; this was later removed, and a ‘year’ attribute was added to the competition table instead. This attribute allows the database to keep record of past competitions, matches, player points and injuries.</w:t>
+        <w:t>data for multiple seasons was not a requirement</w:t>
+      </w:r>
+      <w:r>
+        <w:rPr>
+          <w:rFonts w:ascii="Avenir Next LT Pro Light" w:hAnsi="Avenir Next LT Pro Light"/>
+          <w:sz w:val="24"/>
+          <w:szCs w:val="24"/>
+        </w:rPr>
+        <w:t xml:space="preserve">, however, we decided to include a ‘year’ attribute in the competition table to enable each season of competition to be separated. </w:t>
+      </w:r>
+      <w:r>
+        <w:rPr>
+          <w:rFonts w:ascii="Avenir Next LT Pro Light" w:hAnsi="Avenir Next LT Pro Light"/>
+          <w:sz w:val="24"/>
+          <w:szCs w:val="24"/>
+        </w:rPr>
+        <w:t>To track injuries and player points, we initially included a ‘season’ table; this was later removed, and a ‘year’ attribute was added to the competition table instead. This attribute allows the database to keep record of past competitions, matches, player points and injuries.</w:t>
       </w:r>
     </w:p>
     <w:p>
@@ -4429,15 +4445,7 @@
           <w:sz w:val="24"/>
           <w:szCs w:val="24"/>
         </w:rPr>
-        <w:t xml:space="preserve">We also decided to include a </w:t>
-      </w:r>
-      <w:r>
-        <w:rPr>
-          <w:rFonts w:ascii="Avenir Next LT Pro Light" w:hAnsi="Avenir Next LT Pro Light"/>
-          <w:sz w:val="24"/>
-          <w:szCs w:val="24"/>
-        </w:rPr>
-        <w:t xml:space="preserve">‘grade’ table. Most sports </w:t>
+        <w:t xml:space="preserve">Most sports </w:t>
       </w:r>
       <w:r>
         <w:rPr>
@@ -4453,7 +4461,7 @@
           <w:sz w:val="24"/>
           <w:szCs w:val="24"/>
         </w:rPr>
-        <w:t xml:space="preserve">age-based level, so we felt that </w:t>
+        <w:t>age-based level</w:t>
       </w:r>
       <w:r>
         <w:rPr>
@@ -4461,7 +4469,47 @@
           <w:sz w:val="24"/>
           <w:szCs w:val="24"/>
         </w:rPr>
-        <w:t>it was necessary to allow for this in the design.</w:t>
+        <w:t>; to allow for this, a</w:t>
+      </w:r>
+      <w:r>
+        <w:rPr>
+          <w:rFonts w:ascii="Avenir Next LT Pro Light" w:hAnsi="Avenir Next LT Pro Light"/>
+          <w:sz w:val="24"/>
+          <w:szCs w:val="24"/>
+        </w:rPr>
+        <w:t xml:space="preserve"> ‘grade’ table been included</w:t>
+      </w:r>
+      <w:r>
+        <w:rPr>
+          <w:rFonts w:ascii="Avenir Next LT Pro Light" w:hAnsi="Avenir Next LT Pro Light"/>
+          <w:sz w:val="24"/>
+          <w:szCs w:val="24"/>
+        </w:rPr>
+        <w:t>. This is to allow multiple competitions to</w:t>
+      </w:r>
+      <w:r>
+        <w:rPr>
+          <w:rFonts w:ascii="Avenir Next LT Pro Light" w:hAnsi="Avenir Next LT Pro Light"/>
+          <w:sz w:val="24"/>
+          <w:szCs w:val="24"/>
+        </w:rPr>
+        <w:t xml:space="preserve"> run concurrently</w:t>
+      </w:r>
+      <w:r>
+        <w:rPr>
+          <w:rFonts w:ascii="Avenir Next LT Pro Light" w:hAnsi="Avenir Next LT Pro Light"/>
+          <w:sz w:val="24"/>
+          <w:szCs w:val="24"/>
+        </w:rPr>
+        <w:t xml:space="preserve"> during a season</w:t>
+      </w:r>
+      <w:r>
+        <w:rPr>
+          <w:rFonts w:ascii="Avenir Next LT Pro Light" w:hAnsi="Avenir Next LT Pro Light"/>
+          <w:sz w:val="24"/>
+          <w:szCs w:val="24"/>
+        </w:rPr>
+        <w:t>.</w:t>
       </w:r>
       <w:r>
         <w:rPr>
@@ -4470,67 +4518,6 @@
           <w:szCs w:val="24"/>
         </w:rPr>
         <w:t xml:space="preserve"> </w:t>
-      </w:r>
-    </w:p>
-    <w:p>
-      <w:pPr>
-        <w:rPr>
-          <w:rFonts w:ascii="Avenir Next LT Pro Light" w:hAnsi="Avenir Next LT Pro Light"/>
-          <w:sz w:val="24"/>
-          <w:szCs w:val="24"/>
-        </w:rPr>
-      </w:pPr>
-    </w:p>
-    <w:p>
-      <w:pPr>
-        <w:pStyle w:val="Heading3"/>
-        <w:rPr>
-          <w:rFonts w:ascii="Arial Nova Light" w:hAnsi="Arial Nova Light"/>
-          <w:color w:val="auto"/>
-        </w:rPr>
-      </w:pPr>
-      <w:r>
-        <w:rPr>
-          <w:rFonts w:ascii="Arial Nova Light" w:hAnsi="Arial Nova Light"/>
-          <w:b/>
-          <w:bCs/>
-          <w:color w:val="auto"/>
-          <w:sz w:val="28"/>
-          <w:szCs w:val="28"/>
-        </w:rPr>
-        <w:t>Excluded from the Database</w:t>
-      </w:r>
-      <w:r>
-        <w:rPr>
-          <w:rFonts w:ascii="Arial Nova Light" w:hAnsi="Arial Nova Light"/>
-          <w:b/>
-          <w:bCs/>
-          <w:color w:val="auto"/>
-          <w:sz w:val="28"/>
-          <w:szCs w:val="28"/>
-        </w:rPr>
-        <w:t xml:space="preserve"> </w:t>
-      </w:r>
-      <w:r>
-        <w:rPr>
-          <w:rFonts w:ascii="Arial Nova Light" w:hAnsi="Arial Nova Light"/>
-          <w:b/>
-          <w:bCs/>
-          <w:color w:val="auto"/>
-          <w:sz w:val="28"/>
-          <w:szCs w:val="28"/>
-        </w:rPr>
-        <w:t>Scope</w:t>
-      </w:r>
-    </w:p>
-    <w:p>
-      <w:r>
-        <w:rPr>
-          <w:rFonts w:ascii="Avenir Next LT Pro Light" w:hAnsi="Avenir Next LT Pro Light"/>
-          <w:sz w:val="24"/>
-          <w:szCs w:val="24"/>
-        </w:rPr>
-        <w:t>……….</w:t>
       </w:r>
     </w:p>
     <w:sectPr>
@@ -4991,6 +4978,7 @@
   <w:style w:type="character" w:default="1" w:styleId="DefaultParagraphFont">
     <w:name w:val="Default Paragraph Font"/>
     <w:uiPriority w:val="1"/>
+    <w:semiHidden/>
     <w:unhideWhenUsed/>
   </w:style>
   <w:style w:type="table" w:default="1" w:styleId="TableNormal">

</xml_diff>

<commit_message>
Completed PDF compilation of files
</commit_message>
<xml_diff>
--- a/Design Assignment Submission.docx
+++ b/Design Assignment Submission.docx
@@ -4428,7 +4428,23 @@
           <w:sz w:val="24"/>
           <w:szCs w:val="24"/>
         </w:rPr>
-        <w:t>To track injuries and player points, we initially included a ‘season’ table; this was later removed, and a ‘year’ attribute was added to the competition table instead. This attribute allows the database to keep record of past competitions, matches, player points and injuries.</w:t>
+        <w:t>This attribute allows the database to keep record of past competitions, matches, player points and</w:t>
+      </w:r>
+      <w:r>
+        <w:rPr>
+          <w:rFonts w:ascii="Avenir Next LT Pro Light" w:hAnsi="Avenir Next LT Pro Light"/>
+          <w:sz w:val="24"/>
+          <w:szCs w:val="24"/>
+        </w:rPr>
+        <w:t xml:space="preserve"> as well as</w:t>
+      </w:r>
+      <w:r>
+        <w:rPr>
+          <w:rFonts w:ascii="Avenir Next LT Pro Light" w:hAnsi="Avenir Next LT Pro Light"/>
+          <w:sz w:val="24"/>
+          <w:szCs w:val="24"/>
+        </w:rPr>
+        <w:t xml:space="preserve"> injuries.</w:t>
       </w:r>
     </w:p>
     <w:p>
@@ -4469,23 +4485,7 @@
           <w:sz w:val="24"/>
           <w:szCs w:val="24"/>
         </w:rPr>
-        <w:t>; to allow for this, a</w:t>
-      </w:r>
-      <w:r>
-        <w:rPr>
-          <w:rFonts w:ascii="Avenir Next LT Pro Light" w:hAnsi="Avenir Next LT Pro Light"/>
-          <w:sz w:val="24"/>
-          <w:szCs w:val="24"/>
-        </w:rPr>
-        <w:t xml:space="preserve"> ‘grade’ table been included</w:t>
-      </w:r>
-      <w:r>
-        <w:rPr>
-          <w:rFonts w:ascii="Avenir Next LT Pro Light" w:hAnsi="Avenir Next LT Pro Light"/>
-          <w:sz w:val="24"/>
-          <w:szCs w:val="24"/>
-        </w:rPr>
-        <w:t>. This is to allow multiple competitions to</w:t>
+        <w:t>; to allow for this, a ‘grade’ table been included. This is to allow multiple competitions to</w:t>
       </w:r>
       <w:r>
         <w:rPr>

</xml_diff>